<commit_message>
Added Section "Aufbau des Prototypen" to Designdokumentation
</commit_message>
<xml_diff>
--- a/doc/Design-Dokumentation_bearbeitet.docx
+++ b/doc/Design-Dokumentation_bearbeitet.docx
@@ -198,8 +198,6 @@
               <w:fldChar w:fldCharType="end"/>
             </w:r>
           </w:hyperlink>
-          <w:bookmarkStart w:id="0" w:name="_GoBack"/>
-          <w:bookmarkEnd w:id="0"/>
         </w:p>
         <w:p>
           <w:pPr>
@@ -1210,11 +1208,11 @@
         <w:pStyle w:val="berschrift1"/>
         <w:spacing w:line="276" w:lineRule="auto"/>
       </w:pPr>
-      <w:bookmarkStart w:id="1" w:name="_Toc36982700"/>
+      <w:bookmarkStart w:id="0" w:name="_Toc36982700"/>
       <w:r>
         <w:t>Glossar</w:t>
       </w:r>
-      <w:bookmarkEnd w:id="1"/>
+      <w:bookmarkEnd w:id="0"/>
     </w:p>
     <w:p>
       <w:pPr>
@@ -1950,16 +1948,11 @@
             <w:r>
               <w:t xml:space="preserve">layer </w:t>
             </w:r>
-            <w:proofErr w:type="spellStart"/>
             <w:r>
               <w:t>C</w:t>
             </w:r>
             <w:r>
-              <w:t>haracters</w:t>
-            </w:r>
-            <w:proofErr w:type="spellEnd"/>
-            <w:r>
-              <w:t>; Charaktere, die nicht von</w:t>
+              <w:t>haracters; Charaktere, die nicht von</w:t>
             </w:r>
             <w:r>
               <w:t xml:space="preserve"> Spielern gesteuert werden</w:t>
@@ -1982,11 +1975,11 @@
         <w:pStyle w:val="berschrift1"/>
         <w:spacing w:line="276" w:lineRule="auto"/>
       </w:pPr>
-      <w:bookmarkStart w:id="2" w:name="_Toc36982701"/>
+      <w:bookmarkStart w:id="1" w:name="_Toc36982701"/>
       <w:r>
         <w:t>Design der Anwendung</w:t>
       </w:r>
-      <w:bookmarkEnd w:id="2"/>
+      <w:bookmarkEnd w:id="1"/>
     </w:p>
     <w:p>
       <w:pPr>
@@ -2029,25 +2022,7 @@
           <w:sz w:val="22"/>
           <w:szCs w:val="22"/>
         </w:rPr>
-        <w:t xml:space="preserve">Beispielsweise ist eine Einbindung eines alternativen </w:t>
-      </w:r>
-      <w:proofErr w:type="spellStart"/>
-      <w:r>
-        <w:rPr>
-          <w:rFonts w:ascii="Arial" w:hAnsi="Arial" w:cs="Arial"/>
-          <w:sz w:val="22"/>
-          <w:szCs w:val="22"/>
-        </w:rPr>
-        <w:t>Frontends</w:t>
-      </w:r>
-      <w:proofErr w:type="spellEnd"/>
-      <w:r>
-        <w:rPr>
-          <w:rFonts w:ascii="Arial" w:hAnsi="Arial" w:cs="Arial"/>
-          <w:sz w:val="22"/>
-          <w:szCs w:val="22"/>
-        </w:rPr>
-        <w:t xml:space="preserve"> (z.B. eine App oder ein Messaging-Bot) einfach umzusetzen.</w:t>
+        <w:t>Beispielsweise ist eine Einbindung eines alternativen Frontends (z.B. eine App oder ein Messaging-Bot) einfach umzusetzen.</w:t>
       </w:r>
     </w:p>
     <w:p>
@@ -2140,11 +2115,11 @@
       <w:pPr>
         <w:pStyle w:val="berschrift3"/>
       </w:pPr>
-      <w:bookmarkStart w:id="3" w:name="_Toc36982702"/>
+      <w:bookmarkStart w:id="2" w:name="_Toc36982702"/>
       <w:r>
         <w:t>Client</w:t>
       </w:r>
-      <w:bookmarkEnd w:id="3"/>
+      <w:bookmarkEnd w:id="2"/>
     </w:p>
     <w:p>
       <w:pPr>
@@ -2198,36 +2173,216 @@
           <w:sz w:val="22"/>
           <w:szCs w:val="22"/>
         </w:rPr>
-        <w:t xml:space="preserve">Die Umsetzung des </w:t>
-      </w:r>
-      <w:proofErr w:type="spellStart"/>
-      <w:r>
-        <w:rPr>
-          <w:rFonts w:ascii="Arial" w:hAnsi="Arial" w:cs="Arial"/>
-          <w:sz w:val="22"/>
-          <w:szCs w:val="22"/>
-        </w:rPr>
-        <w:t>Frontends</w:t>
-      </w:r>
-      <w:proofErr w:type="spellEnd"/>
-      <w:r>
-        <w:rPr>
-          <w:rFonts w:ascii="Arial" w:hAnsi="Arial" w:cs="Arial"/>
-          <w:sz w:val="22"/>
-          <w:szCs w:val="22"/>
-        </w:rPr>
-        <w:t xml:space="preserve"> erfolgt in HTML, CSS und </w:t>
-      </w:r>
-      <w:proofErr w:type="spellStart"/>
-      <w:r>
-        <w:rPr>
-          <w:rFonts w:ascii="Arial" w:hAnsi="Arial" w:cs="Arial"/>
-          <w:sz w:val="22"/>
-          <w:szCs w:val="22"/>
-        </w:rPr>
-        <w:t>Javascript</w:t>
-      </w:r>
-      <w:proofErr w:type="spellEnd"/>
+        <w:t>Die Umsetzung des Frontends erfolgt in HTML, CSS und Javascript.</w:t>
+      </w:r>
+    </w:p>
+    <w:p>
+      <w:pPr>
+        <w:spacing w:line="276" w:lineRule="auto"/>
+        <w:rPr>
+          <w:rFonts w:ascii="Arial" w:hAnsi="Arial" w:cs="Arial"/>
+          <w:sz w:val="22"/>
+          <w:szCs w:val="22"/>
+        </w:rPr>
+      </w:pPr>
+      <w:r>
+        <w:rPr>
+          <w:rFonts w:ascii="Arial" w:hAnsi="Arial" w:cs="Arial"/>
+          <w:sz w:val="22"/>
+          <w:szCs w:val="22"/>
+        </w:rPr>
+        <w:t>Html und CSS wurden bis jetzt vollständig selbst entwickelt, auf Frameworks wurde verzichtet.</w:t>
+      </w:r>
+      <w:r>
+        <w:rPr>
+          <w:rFonts w:ascii="Arial" w:hAnsi="Arial" w:cs="Arial"/>
+          <w:sz w:val="22"/>
+          <w:szCs w:val="22"/>
+        </w:rPr>
+        <w:t xml:space="preserve"> Im weiteren Verlauf </w:t>
+      </w:r>
+      <w:r>
+        <w:rPr>
+          <w:rFonts w:ascii="Arial" w:hAnsi="Arial" w:cs="Arial"/>
+          <w:sz w:val="22"/>
+          <w:szCs w:val="22"/>
+        </w:rPr>
+        <w:t>wird über die Benutzung eines CSS-Frameworks entschieden.</w:t>
+      </w:r>
+    </w:p>
+    <w:p>
+      <w:pPr>
+        <w:spacing w:line="276" w:lineRule="auto"/>
+        <w:rPr>
+          <w:rFonts w:ascii="Arial" w:hAnsi="Arial" w:cs="Arial"/>
+          <w:sz w:val="22"/>
+          <w:szCs w:val="22"/>
+        </w:rPr>
+      </w:pPr>
+      <w:r>
+        <w:rPr>
+          <w:rFonts w:ascii="Arial" w:hAnsi="Arial" w:cs="Arial"/>
+          <w:sz w:val="22"/>
+          <w:szCs w:val="22"/>
+        </w:rPr>
+        <w:t>Die Umsetzung mit Javascript erfolgt mithilfe des Frameworks vue.</w:t>
+      </w:r>
+    </w:p>
+    <w:p>
+      <w:pPr>
+        <w:spacing w:line="276" w:lineRule="auto"/>
+        <w:rPr>
+          <w:rFonts w:ascii="Arial" w:hAnsi="Arial" w:cs="Arial"/>
+          <w:sz w:val="22"/>
+          <w:szCs w:val="22"/>
+        </w:rPr>
+      </w:pPr>
+    </w:p>
+    <w:p>
+      <w:pPr>
+        <w:pStyle w:val="berschrift3"/>
+      </w:pPr>
+      <w:bookmarkStart w:id="3" w:name="_Toc36982703"/>
+      <w:r>
+        <w:t>Server</w:t>
+      </w:r>
+      <w:bookmarkEnd w:id="3"/>
+    </w:p>
+    <w:p>
+      <w:pPr>
+        <w:spacing w:line="276" w:lineRule="auto"/>
+        <w:rPr>
+          <w:rFonts w:ascii="Arial" w:hAnsi="Arial" w:cs="Arial"/>
+          <w:sz w:val="22"/>
+          <w:szCs w:val="22"/>
+        </w:rPr>
+      </w:pPr>
+    </w:p>
+    <w:p>
+      <w:pPr>
+        <w:spacing w:line="276" w:lineRule="auto"/>
+        <w:rPr>
+          <w:rFonts w:ascii="Arial" w:hAnsi="Arial" w:cs="Arial"/>
+          <w:sz w:val="22"/>
+          <w:szCs w:val="22"/>
+        </w:rPr>
+      </w:pPr>
+      <w:r>
+        <w:rPr>
+          <w:rFonts w:ascii="Arial" w:hAnsi="Arial" w:cs="Arial"/>
+          <w:sz w:val="22"/>
+          <w:szCs w:val="22"/>
+        </w:rPr>
+        <w:t>Der Server umfasst den Großteil des Backendes.</w:t>
+      </w:r>
+    </w:p>
+    <w:p>
+      <w:pPr>
+        <w:spacing w:line="276" w:lineRule="auto"/>
+        <w:rPr>
+          <w:rFonts w:ascii="Arial" w:hAnsi="Arial" w:cs="Arial"/>
+          <w:sz w:val="22"/>
+          <w:szCs w:val="22"/>
+        </w:rPr>
+      </w:pPr>
+      <w:r>
+        <w:rPr>
+          <w:rFonts w:ascii="Arial" w:hAnsi="Arial" w:cs="Arial"/>
+          <w:sz w:val="22"/>
+          <w:szCs w:val="22"/>
+        </w:rPr>
+        <w:t xml:space="preserve">Das Backend beinhaltet die serverseitige Verarbeitung der Daten, die vom Frontend geliefert werden. </w:t>
+      </w:r>
+      <w:r>
+        <w:rPr>
+          <w:rFonts w:ascii="Arial" w:hAnsi="Arial" w:cs="Arial"/>
+          <w:sz w:val="22"/>
+          <w:szCs w:val="22"/>
+        </w:rPr>
+        <w:t xml:space="preserve">Die gesamte </w:t>
+      </w:r>
+      <w:r>
+        <w:rPr>
+          <w:rFonts w:ascii="Arial" w:hAnsi="Arial" w:cs="Arial"/>
+          <w:sz w:val="22"/>
+          <w:szCs w:val="22"/>
+        </w:rPr>
+        <w:t>Verifikation der Eingaben</w:t>
+      </w:r>
+      <w:r>
+        <w:rPr>
+          <w:rFonts w:ascii="Arial" w:hAnsi="Arial" w:cs="Arial"/>
+          <w:sz w:val="22"/>
+          <w:szCs w:val="22"/>
+        </w:rPr>
+        <w:t xml:space="preserve"> wird wegen Sicherheitsaspekten auf dem Server vorgenommen.</w:t>
+      </w:r>
+    </w:p>
+    <w:p>
+      <w:pPr>
+        <w:spacing w:line="276" w:lineRule="auto"/>
+        <w:rPr>
+          <w:rFonts w:ascii="Arial" w:hAnsi="Arial" w:cs="Arial"/>
+          <w:sz w:val="22"/>
+          <w:szCs w:val="22"/>
+        </w:rPr>
+      </w:pPr>
+      <w:r>
+        <w:rPr>
+          <w:rFonts w:ascii="Arial" w:hAnsi="Arial" w:cs="Arial"/>
+          <w:sz w:val="22"/>
+          <w:szCs w:val="22"/>
+        </w:rPr>
+        <w:t xml:space="preserve">Die Umsetzung wird in der objektorientierten Sprache Java realisiert. </w:t>
+      </w:r>
+      <w:r>
+        <w:rPr>
+          <w:rFonts w:ascii="Arial" w:hAnsi="Arial" w:cs="Arial"/>
+          <w:sz w:val="22"/>
+          <w:szCs w:val="22"/>
+        </w:rPr>
+        <w:t xml:space="preserve">Weiterhin </w:t>
+      </w:r>
+      <w:r>
+        <w:rPr>
+          <w:rFonts w:ascii="Arial" w:hAnsi="Arial" w:cs="Arial"/>
+          <w:sz w:val="22"/>
+          <w:szCs w:val="22"/>
+        </w:rPr>
+        <w:t>ist</w:t>
+      </w:r>
+      <w:r>
+        <w:rPr>
+          <w:rFonts w:ascii="Arial" w:hAnsi="Arial" w:cs="Arial"/>
+          <w:sz w:val="22"/>
+          <w:szCs w:val="22"/>
+        </w:rPr>
+        <w:t xml:space="preserve"> aufgrund der Modularität und Wartbarkeit</w:t>
+      </w:r>
+      <w:r>
+        <w:rPr>
+          <w:rFonts w:ascii="Arial" w:hAnsi="Arial" w:cs="Arial"/>
+          <w:sz w:val="22"/>
+          <w:szCs w:val="22"/>
+        </w:rPr>
+        <w:t xml:space="preserve"> die Benutzung von</w:t>
+      </w:r>
+      <w:r>
+        <w:rPr>
+          <w:rFonts w:ascii="Arial" w:hAnsi="Arial" w:cs="Arial"/>
+          <w:sz w:val="22"/>
+          <w:szCs w:val="22"/>
+        </w:rPr>
+        <w:t xml:space="preserve"> Microservices</w:t>
+      </w:r>
+      <w:r>
+        <w:rPr>
+          <w:rFonts w:ascii="Arial" w:hAnsi="Arial" w:cs="Arial"/>
+          <w:sz w:val="22"/>
+          <w:szCs w:val="22"/>
+        </w:rPr>
+        <w:t xml:space="preserve"> geplant</w:t>
+      </w:r>
       <w:r>
         <w:rPr>
           <w:rFonts w:ascii="Arial" w:hAnsi="Arial" w:cs="Arial"/>
@@ -2236,6 +2391,14 @@
         </w:rPr>
         <w:t>.</w:t>
       </w:r>
+      <w:r>
+        <w:rPr>
+          <w:rFonts w:ascii="Arial" w:hAnsi="Arial" w:cs="Arial"/>
+          <w:sz w:val="22"/>
+          <w:szCs w:val="22"/>
+        </w:rPr>
+        <w:t xml:space="preserve"> </w:t>
+      </w:r>
     </w:p>
     <w:p>
       <w:pPr>
@@ -2246,41 +2409,18 @@
           <w:szCs w:val="22"/>
         </w:rPr>
       </w:pPr>
-      <w:proofErr w:type="spellStart"/>
-      <w:r>
-        <w:rPr>
-          <w:rFonts w:ascii="Arial" w:hAnsi="Arial" w:cs="Arial"/>
-          <w:sz w:val="22"/>
-          <w:szCs w:val="22"/>
-        </w:rPr>
-        <w:t>Html</w:t>
-      </w:r>
-      <w:proofErr w:type="spellEnd"/>
-      <w:r>
-        <w:rPr>
-          <w:rFonts w:ascii="Arial" w:hAnsi="Arial" w:cs="Arial"/>
-          <w:sz w:val="22"/>
-          <w:szCs w:val="22"/>
-        </w:rPr>
-        <w:t xml:space="preserve"> und CSS wurden bis jetzt vollständig selbst entwickelt, auf Frameworks wurde verzichtet.</w:t>
-      </w:r>
-      <w:r>
-        <w:rPr>
-          <w:rFonts w:ascii="Arial" w:hAnsi="Arial" w:cs="Arial"/>
-          <w:sz w:val="22"/>
-          <w:szCs w:val="22"/>
-        </w:rPr>
-        <w:t xml:space="preserve"> Im weiteren Verlauf </w:t>
-      </w:r>
-      <w:r>
-        <w:rPr>
-          <w:rFonts w:ascii="Arial" w:hAnsi="Arial" w:cs="Arial"/>
-          <w:sz w:val="22"/>
-          <w:szCs w:val="22"/>
-        </w:rPr>
-        <w:t>wird über die Benutzung eines CSS-Frameworks entschieden.</w:t>
-      </w:r>
-    </w:p>
+    </w:p>
+    <w:p>
+      <w:pPr>
+        <w:pStyle w:val="berschrift3"/>
+      </w:pPr>
+      <w:bookmarkStart w:id="4" w:name="_Toc36982704"/>
+      <w:r>
+        <w:t>Kommunikation zwischen Client und Server</w:t>
+      </w:r>
+      <w:bookmarkEnd w:id="4"/>
+    </w:p>
+    <w:p/>
     <w:p>
       <w:pPr>
         <w:spacing w:line="276" w:lineRule="auto"/>
@@ -2296,43 +2436,79 @@
           <w:sz w:val="22"/>
           <w:szCs w:val="22"/>
         </w:rPr>
-        <w:t xml:space="preserve">Die Umsetzung mit </w:t>
-      </w:r>
-      <w:proofErr w:type="spellStart"/>
-      <w:r>
-        <w:rPr>
-          <w:rFonts w:ascii="Arial" w:hAnsi="Arial" w:cs="Arial"/>
-          <w:sz w:val="22"/>
-          <w:szCs w:val="22"/>
-        </w:rPr>
-        <w:t>Javascript</w:t>
-      </w:r>
-      <w:proofErr w:type="spellEnd"/>
-      <w:r>
-        <w:rPr>
-          <w:rFonts w:ascii="Arial" w:hAnsi="Arial" w:cs="Arial"/>
-          <w:sz w:val="22"/>
-          <w:szCs w:val="22"/>
-        </w:rPr>
-        <w:t xml:space="preserve"> erfolgt mithilfe des Frameworks </w:t>
-      </w:r>
-      <w:proofErr w:type="spellStart"/>
-      <w:r>
-        <w:rPr>
-          <w:rFonts w:ascii="Arial" w:hAnsi="Arial" w:cs="Arial"/>
-          <w:sz w:val="22"/>
-          <w:szCs w:val="22"/>
-        </w:rPr>
-        <w:t>vue</w:t>
-      </w:r>
-      <w:proofErr w:type="spellEnd"/>
-      <w:r>
-        <w:rPr>
-          <w:rFonts w:ascii="Arial" w:hAnsi="Arial" w:cs="Arial"/>
-          <w:sz w:val="22"/>
-          <w:szCs w:val="22"/>
-        </w:rPr>
-        <w:t>.</w:t>
+        <w:t>Die</w:t>
+      </w:r>
+      <w:r>
+        <w:rPr>
+          <w:rFonts w:ascii="Arial" w:hAnsi="Arial" w:cs="Arial"/>
+          <w:sz w:val="22"/>
+          <w:szCs w:val="22"/>
+        </w:rPr>
+        <w:t xml:space="preserve"> Kommunikation zwischen Client und Server wird größtenteils über ReST erfolgen. </w:t>
+      </w:r>
+      <w:r>
+        <w:rPr>
+          <w:rFonts w:ascii="Arial" w:hAnsi="Arial" w:cs="Arial"/>
+          <w:sz w:val="22"/>
+          <w:szCs w:val="22"/>
+        </w:rPr>
+        <w:t>R</w:t>
+      </w:r>
+      <w:r>
+        <w:rPr>
+          <w:rFonts w:ascii="Arial" w:hAnsi="Arial" w:cs="Arial"/>
+          <w:sz w:val="22"/>
+          <w:szCs w:val="22"/>
+        </w:rPr>
+        <w:t>e</w:t>
+      </w:r>
+      <w:r>
+        <w:rPr>
+          <w:rFonts w:ascii="Arial" w:hAnsi="Arial" w:cs="Arial"/>
+          <w:sz w:val="22"/>
+          <w:szCs w:val="22"/>
+        </w:rPr>
+        <w:t>ST bedeutet R</w:t>
+      </w:r>
+      <w:r>
+        <w:rPr>
+          <w:rFonts w:ascii="Arial" w:hAnsi="Arial" w:cs="Arial"/>
+          <w:sz w:val="22"/>
+          <w:szCs w:val="22"/>
+        </w:rPr>
+        <w:t>e</w:t>
+      </w:r>
+      <w:r>
+        <w:rPr>
+          <w:rFonts w:ascii="Arial" w:hAnsi="Arial" w:cs="Arial"/>
+          <w:sz w:val="22"/>
+          <w:szCs w:val="22"/>
+        </w:rPr>
+        <w:t>presentational State Transfer. Durch die REST-API können verteilte Systeme (z.B. Server und Client) miteinander kommunizieren. Die Verwendung der R</w:t>
+      </w:r>
+      <w:r>
+        <w:rPr>
+          <w:rFonts w:ascii="Arial" w:hAnsi="Arial" w:cs="Arial"/>
+          <w:sz w:val="22"/>
+          <w:szCs w:val="22"/>
+        </w:rPr>
+        <w:t>e</w:t>
+      </w:r>
+      <w:r>
+        <w:rPr>
+          <w:rFonts w:ascii="Arial" w:hAnsi="Arial" w:cs="Arial"/>
+          <w:sz w:val="22"/>
+          <w:szCs w:val="22"/>
+        </w:rPr>
+        <w:t>ST-API basiert auf bekannte Verfahren, wie HTTP/S, URI, JSON.</w:t>
+      </w:r>
+      <w:r>
+        <w:rPr>
+          <w:rFonts w:ascii="Arial" w:hAnsi="Arial" w:cs="Arial"/>
+          <w:sz w:val="22"/>
+          <w:szCs w:val="22"/>
+        </w:rPr>
+        <w:t xml:space="preserve"> </w:t>
       </w:r>
     </w:p>
     <w:p>
@@ -2344,507 +2520,116 @@
           <w:szCs w:val="22"/>
         </w:rPr>
       </w:pPr>
+      <w:r>
+        <w:rPr>
+          <w:rFonts w:ascii="Arial" w:hAnsi="Arial" w:cs="Arial"/>
+          <w:sz w:val="22"/>
+          <w:szCs w:val="22"/>
+        </w:rPr>
+        <w:t xml:space="preserve">Der Informationsaustausch zwischen Server und Client ist in diesem Projekt </w:t>
+      </w:r>
+      <w:r>
+        <w:rPr>
+          <w:rFonts w:ascii="Arial" w:hAnsi="Arial" w:cs="Arial"/>
+          <w:sz w:val="22"/>
+          <w:szCs w:val="22"/>
+        </w:rPr>
+        <w:t xml:space="preserve">essentiell, </w:t>
+      </w:r>
+      <w:r>
+        <w:rPr>
+          <w:rFonts w:ascii="Arial" w:hAnsi="Arial" w:cs="Arial"/>
+          <w:sz w:val="22"/>
+          <w:szCs w:val="22"/>
+        </w:rPr>
+        <w:t xml:space="preserve">weshalb </w:t>
+      </w:r>
+      <w:r>
+        <w:rPr>
+          <w:rFonts w:ascii="Arial" w:hAnsi="Arial" w:cs="Arial"/>
+          <w:sz w:val="22"/>
+          <w:szCs w:val="22"/>
+        </w:rPr>
+        <w:t xml:space="preserve">die Umsetzung der Schnittstelle </w:t>
+      </w:r>
+      <w:r>
+        <w:rPr>
+          <w:rFonts w:ascii="Arial" w:hAnsi="Arial" w:cs="Arial"/>
+          <w:sz w:val="22"/>
+          <w:szCs w:val="22"/>
+        </w:rPr>
+        <w:t>von großer Bedeutung ist</w:t>
+      </w:r>
+      <w:r>
+        <w:rPr>
+          <w:rFonts w:ascii="Arial" w:hAnsi="Arial" w:cs="Arial"/>
+          <w:sz w:val="22"/>
+          <w:szCs w:val="22"/>
+        </w:rPr>
+        <w:t>. Realisiert wird die REST-Schnittstelle in diesem Projekt mit Jersey und Tomcat. Jersey ist ein Standard um REST-Services in Java zu implementieren. Mit Tomcat wird eine Umgebung bereitgestellt um Webbasierten Java-Code auf einem Webserver auszuführen.</w:t>
+      </w:r>
+    </w:p>
+    <w:p>
+      <w:pPr>
+        <w:spacing w:line="276" w:lineRule="auto"/>
+        <w:rPr>
+          <w:rFonts w:ascii="Arial" w:hAnsi="Arial" w:cs="Arial"/>
+          <w:sz w:val="22"/>
+          <w:szCs w:val="22"/>
+        </w:rPr>
+      </w:pPr>
+      <w:r>
+        <w:rPr>
+          <w:rFonts w:ascii="Arial" w:hAnsi="Arial" w:cs="Arial"/>
+          <w:sz w:val="22"/>
+          <w:szCs w:val="22"/>
+        </w:rPr>
+        <w:t xml:space="preserve">Zur Umsetzung des Chats ist eine stabile </w:t>
+      </w:r>
+      <w:r>
+        <w:rPr>
+          <w:rFonts w:ascii="Arial" w:hAnsi="Arial" w:cs="Arial"/>
+          <w:sz w:val="22"/>
+          <w:szCs w:val="22"/>
+        </w:rPr>
+        <w:t xml:space="preserve">bidirektionale </w:t>
+      </w:r>
+      <w:r>
+        <w:rPr>
+          <w:rFonts w:ascii="Arial" w:hAnsi="Arial" w:cs="Arial"/>
+          <w:sz w:val="22"/>
+          <w:szCs w:val="22"/>
+        </w:rPr>
+        <w:t>Verbindung ohne Verzögerungen</w:t>
+      </w:r>
+      <w:r>
+        <w:rPr>
+          <w:rFonts w:ascii="Arial" w:hAnsi="Arial" w:cs="Arial"/>
+          <w:sz w:val="22"/>
+          <w:szCs w:val="22"/>
+        </w:rPr>
+        <w:t xml:space="preserve"> für ein ungehindertes Spielerlebnis von Bedeutung. Sollte sich herausstellen, dass dies mit den vorhandenen Techniken nicht gewährleistet ist, wird die Chatkommunikation über Websockets realisiert.</w:t>
+      </w:r>
+    </w:p>
+    <w:p>
+      <w:pPr>
+        <w:spacing w:line="276" w:lineRule="auto"/>
+        <w:rPr>
+          <w:rFonts w:ascii="Arial" w:hAnsi="Arial" w:cs="Arial"/>
+          <w:sz w:val="22"/>
+          <w:szCs w:val="22"/>
+        </w:rPr>
+      </w:pPr>
     </w:p>
     <w:p>
       <w:pPr>
         <w:pStyle w:val="berschrift3"/>
       </w:pPr>
-      <w:bookmarkStart w:id="4" w:name="_Toc36982703"/>
-      <w:r>
-        <w:t>Server</w:t>
-      </w:r>
-      <w:bookmarkEnd w:id="4"/>
-    </w:p>
-    <w:p>
-      <w:pPr>
-        <w:spacing w:line="276" w:lineRule="auto"/>
-        <w:rPr>
-          <w:rFonts w:ascii="Arial" w:hAnsi="Arial" w:cs="Arial"/>
-          <w:sz w:val="22"/>
-          <w:szCs w:val="22"/>
-        </w:rPr>
-      </w:pPr>
-    </w:p>
-    <w:p>
-      <w:pPr>
-        <w:spacing w:line="276" w:lineRule="auto"/>
-        <w:rPr>
-          <w:rFonts w:ascii="Arial" w:hAnsi="Arial" w:cs="Arial"/>
-          <w:sz w:val="22"/>
-          <w:szCs w:val="22"/>
-        </w:rPr>
-      </w:pPr>
-      <w:r>
-        <w:rPr>
-          <w:rFonts w:ascii="Arial" w:hAnsi="Arial" w:cs="Arial"/>
-          <w:sz w:val="22"/>
-          <w:szCs w:val="22"/>
-        </w:rPr>
-        <w:t>Der Server umfasst den Großteil des Backendes.</w:t>
-      </w:r>
-    </w:p>
-    <w:p>
-      <w:pPr>
-        <w:spacing w:line="276" w:lineRule="auto"/>
-        <w:rPr>
-          <w:rFonts w:ascii="Arial" w:hAnsi="Arial" w:cs="Arial"/>
-          <w:sz w:val="22"/>
-          <w:szCs w:val="22"/>
-        </w:rPr>
-      </w:pPr>
-      <w:r>
-        <w:rPr>
-          <w:rFonts w:ascii="Arial" w:hAnsi="Arial" w:cs="Arial"/>
-          <w:sz w:val="22"/>
-          <w:szCs w:val="22"/>
-        </w:rPr>
-        <w:t xml:space="preserve">Das Backend beinhaltet die serverseitige Verarbeitung der Daten, die vom Frontend geliefert werden. </w:t>
-      </w:r>
-      <w:r>
-        <w:rPr>
-          <w:rFonts w:ascii="Arial" w:hAnsi="Arial" w:cs="Arial"/>
-          <w:sz w:val="22"/>
-          <w:szCs w:val="22"/>
-        </w:rPr>
-        <w:t xml:space="preserve">Die gesamte </w:t>
-      </w:r>
-      <w:r>
-        <w:rPr>
-          <w:rFonts w:ascii="Arial" w:hAnsi="Arial" w:cs="Arial"/>
-          <w:sz w:val="22"/>
-          <w:szCs w:val="22"/>
-        </w:rPr>
-        <w:t>Verifikation der Eingaben</w:t>
-      </w:r>
-      <w:r>
-        <w:rPr>
-          <w:rFonts w:ascii="Arial" w:hAnsi="Arial" w:cs="Arial"/>
-          <w:sz w:val="22"/>
-          <w:szCs w:val="22"/>
-        </w:rPr>
-        <w:t xml:space="preserve"> wird wegen Sicherheitsaspekten auf dem Server vorgenommen.</w:t>
-      </w:r>
-    </w:p>
-    <w:p>
-      <w:pPr>
-        <w:spacing w:line="276" w:lineRule="auto"/>
-        <w:rPr>
-          <w:rFonts w:ascii="Arial" w:hAnsi="Arial" w:cs="Arial"/>
-          <w:sz w:val="22"/>
-          <w:szCs w:val="22"/>
-        </w:rPr>
-      </w:pPr>
-      <w:r>
-        <w:rPr>
-          <w:rFonts w:ascii="Arial" w:hAnsi="Arial" w:cs="Arial"/>
-          <w:sz w:val="22"/>
-          <w:szCs w:val="22"/>
-        </w:rPr>
-        <w:t xml:space="preserve">Die Umsetzung wird in der objektorientierten Sprache Java realisiert. </w:t>
-      </w:r>
-      <w:r>
-        <w:rPr>
-          <w:rFonts w:ascii="Arial" w:hAnsi="Arial" w:cs="Arial"/>
-          <w:sz w:val="22"/>
-          <w:szCs w:val="22"/>
-        </w:rPr>
-        <w:t xml:space="preserve">Weiterhin </w:t>
-      </w:r>
-      <w:r>
-        <w:rPr>
-          <w:rFonts w:ascii="Arial" w:hAnsi="Arial" w:cs="Arial"/>
-          <w:sz w:val="22"/>
-          <w:szCs w:val="22"/>
-        </w:rPr>
-        <w:t>ist</w:t>
-      </w:r>
-      <w:r>
-        <w:rPr>
-          <w:rFonts w:ascii="Arial" w:hAnsi="Arial" w:cs="Arial"/>
-          <w:sz w:val="22"/>
-          <w:szCs w:val="22"/>
-        </w:rPr>
-        <w:t xml:space="preserve"> aufgrund der Modularität und Wartbarkeit</w:t>
-      </w:r>
-      <w:r>
-        <w:rPr>
-          <w:rFonts w:ascii="Arial" w:hAnsi="Arial" w:cs="Arial"/>
-          <w:sz w:val="22"/>
-          <w:szCs w:val="22"/>
-        </w:rPr>
-        <w:t xml:space="preserve"> die Benutzung von</w:t>
-      </w:r>
-      <w:r>
-        <w:rPr>
-          <w:rFonts w:ascii="Arial" w:hAnsi="Arial" w:cs="Arial"/>
-          <w:sz w:val="22"/>
-          <w:szCs w:val="22"/>
-        </w:rPr>
-        <w:t xml:space="preserve"> Microservices</w:t>
-      </w:r>
-      <w:r>
-        <w:rPr>
-          <w:rFonts w:ascii="Arial" w:hAnsi="Arial" w:cs="Arial"/>
-          <w:sz w:val="22"/>
-          <w:szCs w:val="22"/>
-        </w:rPr>
-        <w:t xml:space="preserve"> geplant</w:t>
-      </w:r>
-      <w:r>
-        <w:rPr>
-          <w:rFonts w:ascii="Arial" w:hAnsi="Arial" w:cs="Arial"/>
-          <w:sz w:val="22"/>
-          <w:szCs w:val="22"/>
-        </w:rPr>
-        <w:t>.</w:t>
-      </w:r>
-      <w:r>
-        <w:rPr>
-          <w:rFonts w:ascii="Arial" w:hAnsi="Arial" w:cs="Arial"/>
-          <w:sz w:val="22"/>
-          <w:szCs w:val="22"/>
-        </w:rPr>
-        <w:t xml:space="preserve"> </w:t>
-      </w:r>
-    </w:p>
-    <w:p>
-      <w:pPr>
-        <w:spacing w:line="276" w:lineRule="auto"/>
-        <w:rPr>
-          <w:rFonts w:ascii="Arial" w:hAnsi="Arial" w:cs="Arial"/>
-          <w:sz w:val="22"/>
-          <w:szCs w:val="22"/>
-        </w:rPr>
-      </w:pPr>
-    </w:p>
-    <w:p>
-      <w:pPr>
-        <w:pStyle w:val="berschrift3"/>
-      </w:pPr>
-      <w:bookmarkStart w:id="5" w:name="_Toc36982704"/>
-      <w:r>
-        <w:t>Kommunikation zwischen Client und Server</w:t>
+      <w:bookmarkStart w:id="5" w:name="_Toc36982705"/>
+      <w:r>
+        <w:t>Datenhaltung</w:t>
       </w:r>
       <w:bookmarkEnd w:id="5"/>
-    </w:p>
-    <w:p/>
-    <w:p>
-      <w:pPr>
-        <w:spacing w:line="276" w:lineRule="auto"/>
-        <w:rPr>
-          <w:rFonts w:ascii="Arial" w:hAnsi="Arial" w:cs="Arial"/>
-          <w:sz w:val="22"/>
-          <w:szCs w:val="22"/>
-        </w:rPr>
-      </w:pPr>
-      <w:r>
-        <w:rPr>
-          <w:rFonts w:ascii="Arial" w:hAnsi="Arial" w:cs="Arial"/>
-          <w:sz w:val="22"/>
-          <w:szCs w:val="22"/>
-        </w:rPr>
-        <w:t>Die</w:t>
-      </w:r>
-      <w:r>
-        <w:rPr>
-          <w:rFonts w:ascii="Arial" w:hAnsi="Arial" w:cs="Arial"/>
-          <w:sz w:val="22"/>
-          <w:szCs w:val="22"/>
-        </w:rPr>
-        <w:t xml:space="preserve"> Kommunikation zwischen Client und Server wird größtenteils über </w:t>
-      </w:r>
-      <w:proofErr w:type="spellStart"/>
-      <w:r>
-        <w:rPr>
-          <w:rFonts w:ascii="Arial" w:hAnsi="Arial" w:cs="Arial"/>
-          <w:sz w:val="22"/>
-          <w:szCs w:val="22"/>
-        </w:rPr>
-        <w:t>ReST</w:t>
-      </w:r>
-      <w:proofErr w:type="spellEnd"/>
-      <w:r>
-        <w:rPr>
-          <w:rFonts w:ascii="Arial" w:hAnsi="Arial" w:cs="Arial"/>
-          <w:sz w:val="22"/>
-          <w:szCs w:val="22"/>
-        </w:rPr>
-        <w:t xml:space="preserve"> erfolgen. </w:t>
-      </w:r>
-      <w:r>
-        <w:rPr>
-          <w:rFonts w:ascii="Arial" w:hAnsi="Arial" w:cs="Arial"/>
-          <w:sz w:val="22"/>
-          <w:szCs w:val="22"/>
-        </w:rPr>
-        <w:t>R</w:t>
-      </w:r>
-      <w:r>
-        <w:rPr>
-          <w:rFonts w:ascii="Arial" w:hAnsi="Arial" w:cs="Arial"/>
-          <w:sz w:val="22"/>
-          <w:szCs w:val="22"/>
-        </w:rPr>
-        <w:t>e</w:t>
-      </w:r>
-      <w:r>
-        <w:rPr>
-          <w:rFonts w:ascii="Arial" w:hAnsi="Arial" w:cs="Arial"/>
-          <w:sz w:val="22"/>
-          <w:szCs w:val="22"/>
-        </w:rPr>
-        <w:t xml:space="preserve">ST bedeutet </w:t>
-      </w:r>
-      <w:proofErr w:type="spellStart"/>
-      <w:r>
-        <w:rPr>
-          <w:rFonts w:ascii="Arial" w:hAnsi="Arial" w:cs="Arial"/>
-          <w:sz w:val="22"/>
-          <w:szCs w:val="22"/>
-        </w:rPr>
-        <w:t>R</w:t>
-      </w:r>
-      <w:r>
-        <w:rPr>
-          <w:rFonts w:ascii="Arial" w:hAnsi="Arial" w:cs="Arial"/>
-          <w:sz w:val="22"/>
-          <w:szCs w:val="22"/>
-        </w:rPr>
-        <w:t>e</w:t>
-      </w:r>
-      <w:r>
-        <w:rPr>
-          <w:rFonts w:ascii="Arial" w:hAnsi="Arial" w:cs="Arial"/>
-          <w:sz w:val="22"/>
-          <w:szCs w:val="22"/>
-        </w:rPr>
-        <w:t>presentational</w:t>
-      </w:r>
-      <w:proofErr w:type="spellEnd"/>
-      <w:r>
-        <w:rPr>
-          <w:rFonts w:ascii="Arial" w:hAnsi="Arial" w:cs="Arial"/>
-          <w:sz w:val="22"/>
-          <w:szCs w:val="22"/>
-        </w:rPr>
-        <w:t xml:space="preserve"> State Transfer. Durch die REST-API können verteilte Systeme (z.B. Server und Client) miteinander kommunizieren. Die Verwendung der </w:t>
-      </w:r>
-      <w:proofErr w:type="spellStart"/>
-      <w:r>
-        <w:rPr>
-          <w:rFonts w:ascii="Arial" w:hAnsi="Arial" w:cs="Arial"/>
-          <w:sz w:val="22"/>
-          <w:szCs w:val="22"/>
-        </w:rPr>
-        <w:t>R</w:t>
-      </w:r>
-      <w:r>
-        <w:rPr>
-          <w:rFonts w:ascii="Arial" w:hAnsi="Arial" w:cs="Arial"/>
-          <w:sz w:val="22"/>
-          <w:szCs w:val="22"/>
-        </w:rPr>
-        <w:t>e</w:t>
-      </w:r>
-      <w:r>
-        <w:rPr>
-          <w:rFonts w:ascii="Arial" w:hAnsi="Arial" w:cs="Arial"/>
-          <w:sz w:val="22"/>
-          <w:szCs w:val="22"/>
-        </w:rPr>
-        <w:t>ST</w:t>
-      </w:r>
-      <w:proofErr w:type="spellEnd"/>
-      <w:r>
-        <w:rPr>
-          <w:rFonts w:ascii="Arial" w:hAnsi="Arial" w:cs="Arial"/>
-          <w:sz w:val="22"/>
-          <w:szCs w:val="22"/>
-        </w:rPr>
-        <w:t>-API basiert auf bekannte Verfahren, wie HTTP/S, URI, JSON.</w:t>
-      </w:r>
-      <w:r>
-        <w:rPr>
-          <w:rFonts w:ascii="Arial" w:hAnsi="Arial" w:cs="Arial"/>
-          <w:sz w:val="22"/>
-          <w:szCs w:val="22"/>
-        </w:rPr>
-        <w:t xml:space="preserve"> </w:t>
-      </w:r>
-    </w:p>
-    <w:p>
-      <w:pPr>
-        <w:spacing w:line="276" w:lineRule="auto"/>
-        <w:rPr>
-          <w:rFonts w:ascii="Arial" w:hAnsi="Arial" w:cs="Arial"/>
-          <w:sz w:val="22"/>
-          <w:szCs w:val="22"/>
-        </w:rPr>
-      </w:pPr>
-      <w:r>
-        <w:rPr>
-          <w:rFonts w:ascii="Arial" w:hAnsi="Arial" w:cs="Arial"/>
-          <w:sz w:val="22"/>
-          <w:szCs w:val="22"/>
-        </w:rPr>
-        <w:t xml:space="preserve">Der Informationsaustausch zwischen Server und Client ist in diesem Projekt </w:t>
-      </w:r>
-      <w:r>
-        <w:rPr>
-          <w:rFonts w:ascii="Arial" w:hAnsi="Arial" w:cs="Arial"/>
-          <w:sz w:val="22"/>
-          <w:szCs w:val="22"/>
-        </w:rPr>
-        <w:t xml:space="preserve">essentiell, </w:t>
-      </w:r>
-      <w:r>
-        <w:rPr>
-          <w:rFonts w:ascii="Arial" w:hAnsi="Arial" w:cs="Arial"/>
-          <w:sz w:val="22"/>
-          <w:szCs w:val="22"/>
-        </w:rPr>
-        <w:t xml:space="preserve">weshalb </w:t>
-      </w:r>
-      <w:r>
-        <w:rPr>
-          <w:rFonts w:ascii="Arial" w:hAnsi="Arial" w:cs="Arial"/>
-          <w:sz w:val="22"/>
-          <w:szCs w:val="22"/>
-        </w:rPr>
-        <w:t xml:space="preserve">die Umsetzung der Schnittstelle </w:t>
-      </w:r>
-      <w:r>
-        <w:rPr>
-          <w:rFonts w:ascii="Arial" w:hAnsi="Arial" w:cs="Arial"/>
-          <w:sz w:val="22"/>
-          <w:szCs w:val="22"/>
-        </w:rPr>
-        <w:t>von großer Bedeutung ist</w:t>
-      </w:r>
-      <w:r>
-        <w:rPr>
-          <w:rFonts w:ascii="Arial" w:hAnsi="Arial" w:cs="Arial"/>
-          <w:sz w:val="22"/>
-          <w:szCs w:val="22"/>
-        </w:rPr>
-        <w:t xml:space="preserve">. Realisiert wird die REST-Schnittstelle in diesem Projekt mit Jersey und </w:t>
-      </w:r>
-      <w:proofErr w:type="spellStart"/>
-      <w:r>
-        <w:rPr>
-          <w:rFonts w:ascii="Arial" w:hAnsi="Arial" w:cs="Arial"/>
-          <w:sz w:val="22"/>
-          <w:szCs w:val="22"/>
-        </w:rPr>
-        <w:t>Tomcat</w:t>
-      </w:r>
-      <w:proofErr w:type="spellEnd"/>
-      <w:r>
-        <w:rPr>
-          <w:rFonts w:ascii="Arial" w:hAnsi="Arial" w:cs="Arial"/>
-          <w:sz w:val="22"/>
-          <w:szCs w:val="22"/>
-        </w:rPr>
-        <w:t xml:space="preserve">. Jersey ist ein Standard um REST-Services in Java zu implementieren. Mit </w:t>
-      </w:r>
-      <w:proofErr w:type="spellStart"/>
-      <w:r>
-        <w:rPr>
-          <w:rFonts w:ascii="Arial" w:hAnsi="Arial" w:cs="Arial"/>
-          <w:sz w:val="22"/>
-          <w:szCs w:val="22"/>
-        </w:rPr>
-        <w:t>Tomcat</w:t>
-      </w:r>
-      <w:proofErr w:type="spellEnd"/>
-      <w:r>
-        <w:rPr>
-          <w:rFonts w:ascii="Arial" w:hAnsi="Arial" w:cs="Arial"/>
-          <w:sz w:val="22"/>
-          <w:szCs w:val="22"/>
-        </w:rPr>
-        <w:t xml:space="preserve"> wird eine Umgebung bereitgestellt um Webbasierten Java-Code auf einem Webserver auszuführen.</w:t>
-      </w:r>
-    </w:p>
-    <w:p>
-      <w:pPr>
-        <w:spacing w:line="276" w:lineRule="auto"/>
-        <w:rPr>
-          <w:rFonts w:ascii="Arial" w:hAnsi="Arial" w:cs="Arial"/>
-          <w:sz w:val="22"/>
-          <w:szCs w:val="22"/>
-        </w:rPr>
-      </w:pPr>
-      <w:r>
-        <w:rPr>
-          <w:rFonts w:ascii="Arial" w:hAnsi="Arial" w:cs="Arial"/>
-          <w:sz w:val="22"/>
-          <w:szCs w:val="22"/>
-        </w:rPr>
-        <w:t xml:space="preserve">Zur Umsetzung des Chats ist eine stabile </w:t>
-      </w:r>
-      <w:r>
-        <w:rPr>
-          <w:rFonts w:ascii="Arial" w:hAnsi="Arial" w:cs="Arial"/>
-          <w:sz w:val="22"/>
-          <w:szCs w:val="22"/>
-        </w:rPr>
-        <w:t xml:space="preserve">bidirektionale </w:t>
-      </w:r>
-      <w:r>
-        <w:rPr>
-          <w:rFonts w:ascii="Arial" w:hAnsi="Arial" w:cs="Arial"/>
-          <w:sz w:val="22"/>
-          <w:szCs w:val="22"/>
-        </w:rPr>
-        <w:t>Verbindung ohne Verzögerungen</w:t>
-      </w:r>
-      <w:r>
-        <w:rPr>
-          <w:rFonts w:ascii="Arial" w:hAnsi="Arial" w:cs="Arial"/>
-          <w:sz w:val="22"/>
-          <w:szCs w:val="22"/>
-        </w:rPr>
-        <w:t xml:space="preserve"> für ein ungehindertes Spielerlebnis von Bedeutung. Sollte sich herausstellen, dass dies mit den vorhandenen Techniken nicht gewährleistet ist, wird die Chatkommunikation über </w:t>
-      </w:r>
-      <w:proofErr w:type="spellStart"/>
-      <w:r>
-        <w:rPr>
-          <w:rFonts w:ascii="Arial" w:hAnsi="Arial" w:cs="Arial"/>
-          <w:sz w:val="22"/>
-          <w:szCs w:val="22"/>
-        </w:rPr>
-        <w:t>Websockets</w:t>
-      </w:r>
-      <w:proofErr w:type="spellEnd"/>
-      <w:r>
-        <w:rPr>
-          <w:rFonts w:ascii="Arial" w:hAnsi="Arial" w:cs="Arial"/>
-          <w:sz w:val="22"/>
-          <w:szCs w:val="22"/>
-        </w:rPr>
-        <w:t xml:space="preserve"> realisiert.</w:t>
-      </w:r>
-    </w:p>
-    <w:p>
-      <w:pPr>
-        <w:spacing w:line="276" w:lineRule="auto"/>
-        <w:rPr>
-          <w:rFonts w:ascii="Arial" w:hAnsi="Arial" w:cs="Arial"/>
-          <w:sz w:val="22"/>
-          <w:szCs w:val="22"/>
-        </w:rPr>
-      </w:pPr>
-    </w:p>
-    <w:p>
-      <w:pPr>
-        <w:pStyle w:val="berschrift3"/>
-      </w:pPr>
-      <w:bookmarkStart w:id="6" w:name="_Toc36982705"/>
-      <w:r>
-        <w:t>Datenhaltung</w:t>
-      </w:r>
-      <w:bookmarkEnd w:id="6"/>
     </w:p>
     <w:p>
       <w:pPr>
@@ -3105,11 +2890,11 @@
       <w:pPr>
         <w:pStyle w:val="berschrift1"/>
       </w:pPr>
-      <w:bookmarkStart w:id="7" w:name="_Toc36982706"/>
+      <w:bookmarkStart w:id="6" w:name="_Toc36982706"/>
       <w:r>
         <w:t>Funktionsabdeckung Prototyp</w:t>
       </w:r>
-      <w:bookmarkEnd w:id="7"/>
+      <w:bookmarkEnd w:id="6"/>
     </w:p>
     <w:p/>
     <w:p>
@@ -3117,23 +2902,7 @@
         <w:t>Um dem Kunden die späteren Produktfunktionen gut präsentieren zu können, eignet sich d</w:t>
       </w:r>
       <w:r>
-        <w:t xml:space="preserve">ie teilweise Umsetzung des </w:t>
-      </w:r>
-      <w:proofErr w:type="spellStart"/>
-      <w:r>
-        <w:t>Frontends</w:t>
-      </w:r>
-      <w:proofErr w:type="spellEnd"/>
-      <w:r>
-        <w:t xml:space="preserve">. Wie oben erwähnt wird, ist geplant dieses im Endprodukt mit HTML, CSS und </w:t>
-      </w:r>
-      <w:proofErr w:type="spellStart"/>
-      <w:r>
-        <w:t>Javascript</w:t>
-      </w:r>
-      <w:proofErr w:type="spellEnd"/>
-      <w:r>
-        <w:t xml:space="preserve"> umzusetzen. Da diese Techniken keinen Server benötigen und rein im Webbrowser funktionieren</w:t>
+        <w:t>ie teilweise Umsetzung des Frontends. Wie oben erwähnt wird, ist geplant dieses im Endprodukt mit HTML, CSS und Javascript umzusetzen. Da diese Techniken keinen Server benötigen und rein im Webbrowser funktionieren</w:t>
       </w:r>
       <w:r>
         <w:t>, wird im Prototyp dieselbe Technik benutzt.</w:t>
@@ -3176,15 +2945,7 @@
     </w:p>
     <w:p>
       <w:r>
-        <w:t xml:space="preserve">Die Kernfunktionen wie die </w:t>
-      </w:r>
-      <w:proofErr w:type="spellStart"/>
-      <w:r>
-        <w:t>Sessionauswahl</w:t>
-      </w:r>
-      <w:proofErr w:type="spellEnd"/>
-      <w:r>
-        <w:t xml:space="preserve">, das Konfigurieren eines Spiels, die Auswahl beziehungsweise Erstellung eines </w:t>
+        <w:t xml:space="preserve">Die Kernfunktionen wie die Sessionauswahl, das Konfigurieren eines Spiels, die Auswahl beziehungsweise Erstellung eines </w:t>
       </w:r>
       <w:r>
         <w:t>Charakters</w:t>
@@ -3198,23 +2959,7 @@
         <w:t xml:space="preserve">Da für viele dieser Aktionen im Endprodukt eine Kommunikation mit dem Server </w:t>
       </w:r>
       <w:r>
-        <w:t xml:space="preserve">notwendig ist, muss im Prototypen ein Teil des </w:t>
-      </w:r>
-      <w:proofErr w:type="spellStart"/>
-      <w:r>
-        <w:t>Backends</w:t>
-      </w:r>
-      <w:proofErr w:type="spellEnd"/>
-      <w:r>
-        <w:t xml:space="preserve"> simuliert werden. Dies wird mit </w:t>
-      </w:r>
-      <w:proofErr w:type="spellStart"/>
-      <w:r>
-        <w:t>Javascript</w:t>
-      </w:r>
-      <w:proofErr w:type="spellEnd"/>
-      <w:r>
-        <w:t xml:space="preserve"> gelöst, somit ist eine Erstellung eines temporären Servers nicht notwendig.</w:t>
+        <w:t>notwendig ist, muss im Prototypen ein Teil des Backends simuliert werden. Dies wird mit Javascript gelöst, somit ist eine Erstellung eines temporären Servers nicht notwendig.</w:t>
       </w:r>
     </w:p>
     <w:p>
@@ -3227,12 +2972,12 @@
       <w:pPr>
         <w:pStyle w:val="berschrift3"/>
       </w:pPr>
-      <w:bookmarkStart w:id="8" w:name="_Toc36982707"/>
+      <w:bookmarkStart w:id="7" w:name="_Toc36982707"/>
       <w:r>
         <w:lastRenderedPageBreak/>
         <w:t>Übernahme des Prototyps</w:t>
       </w:r>
-      <w:bookmarkEnd w:id="8"/>
+      <w:bookmarkEnd w:id="7"/>
     </w:p>
     <w:p/>
     <w:p>
@@ -3249,13 +2994,8 @@
       <w:r>
         <w:t xml:space="preserve">Die </w:t>
       </w:r>
-      <w:proofErr w:type="spellStart"/>
-      <w:r>
-        <w:t>Javascript</w:t>
-      </w:r>
-      <w:proofErr w:type="spellEnd"/>
-      <w:r>
-        <w:t>-Teile wurden so geschrieben, dass diese weiterverwendet werden können. Jedoch sind die Teile, die das Backend simulieren sollen für die weitere Entwicklung nicht mehr notwendig.</w:t>
+      <w:r>
+        <w:t>Javascript-Teile wurden so geschrieben, dass diese weiterverwendet werden können. Jedoch sind die Teile, die das Backend simulieren sollen für die weitere Entwicklung nicht mehr notwendig.</w:t>
       </w:r>
     </w:p>
     <w:p>
@@ -3271,12 +3011,11 @@
         <w:pStyle w:val="berschrift1"/>
         <w:spacing w:line="276" w:lineRule="auto"/>
       </w:pPr>
-      <w:bookmarkStart w:id="9" w:name="_Toc36982708"/>
+      <w:bookmarkStart w:id="8" w:name="_Toc36982708"/>
       <w:r>
         <w:lastRenderedPageBreak/>
-        <w:t>Benutzerführung</w:t>
-      </w:r>
-      <w:bookmarkEnd w:id="9"/>
+        <w:t>Aufbau des Prototypen</w:t>
+      </w:r>
     </w:p>
     <w:p>
       <w:pPr>
@@ -3290,16 +3029,6 @@
     </w:p>
     <w:p>
       <w:pPr>
-        <w:pStyle w:val="berschrift3"/>
-      </w:pPr>
-      <w:bookmarkStart w:id="10" w:name="_Toc36982709"/>
-      <w:r>
-        <w:t>Registrierung</w:t>
-      </w:r>
-      <w:bookmarkEnd w:id="10"/>
-    </w:p>
-    <w:p>
-      <w:pPr>
         <w:spacing w:line="276" w:lineRule="auto"/>
         <w:rPr>
           <w:rFonts w:ascii="Arial" w:hAnsi="Arial" w:cs="Arial"/>
@@ -3313,15 +3042,7 @@
           <w:sz w:val="22"/>
           <w:szCs w:val="22"/>
         </w:rPr>
-        <w:t>Vor der ersten Nutzung muss sich der Benutzer registrieren. Dafür wird eine E-Mailadresse benötigt</w:t>
-      </w:r>
-      <w:r>
-        <w:rPr>
-          <w:rFonts w:ascii="Arial" w:hAnsi="Arial" w:cs="Arial"/>
-          <w:sz w:val="22"/>
-          <w:szCs w:val="22"/>
-        </w:rPr>
-        <w:t>, außerdem muss ein Benutzername und ein Passwort erstellt werden. Der Benutzername muss eindeutig sein. Der Benutzer bekommt eine E-Mail mit einem Bestätigungslink. Danach wird der Account freigeschalten.</w:t>
+        <w:t>Im folgenden Klassendiagramm ist die Struktur des Programms zu sehen. Da Javascript keine objektorientierte Programmiersprache ist, sind die Klassen im Prototyp als abstrakte Darstellung zu sehen. Die Umsetzung der Reihenfolge sowie der Verbindungen ist jedoch genau so umgesetzt wie im Klassendiagramm.</w:t>
       </w:r>
     </w:p>
     <w:p>
@@ -3339,18 +3060,8 @@
           <w:sz w:val="22"/>
           <w:szCs w:val="22"/>
         </w:rPr>
-        <w:t>Im Prototypen wird dieser Schritt nur simuliert, ein Mailversand findet nicht statt.</w:t>
-      </w:r>
-    </w:p>
-    <w:p>
-      <w:pPr>
-        <w:pStyle w:val="berschrift3"/>
-      </w:pPr>
-      <w:bookmarkStart w:id="11" w:name="_Toc36982710"/>
-      <w:r>
-        <w:t>Anmeldung</w:t>
-      </w:r>
-      <w:bookmarkEnd w:id="11"/>
+        <w:t>Im Endprodukt wird die Überführung in Java wie im Klassendiagramm erfolgen, deshalb ist die Struktur des Prototypen darauf ausgelegt.</w:t>
+      </w:r>
     </w:p>
     <w:p>
       <w:pPr>
@@ -3361,14 +3072,6 @@
           <w:szCs w:val="22"/>
         </w:rPr>
       </w:pPr>
-      <w:r>
-        <w:rPr>
-          <w:rFonts w:ascii="Arial" w:hAnsi="Arial" w:cs="Arial"/>
-          <w:sz w:val="22"/>
-          <w:szCs w:val="22"/>
-        </w:rPr>
-        <w:t>Nach erfolgreicher Registrierung kann sicher der Benutzer mit seinem Benutzernamen und Passwort anmelden. Hat er letzteres vergessen, kann er mithilfe der E-Mailadresse sein Passwort zurücksetzen.</w:t>
-      </w:r>
     </w:p>
     <w:p>
       <w:pPr>
@@ -3382,420 +3085,12 @@
       <w:r>
         <w:rPr>
           <w:rFonts w:ascii="Arial" w:hAnsi="Arial" w:cs="Arial"/>
-          <w:sz w:val="22"/>
-          <w:szCs w:val="22"/>
-        </w:rPr>
-        <w:t>Auch hier wird der Mailversand nur simuliert, zum Anmelden können die vorkonfigurierten Anmeldedaten verwendet werden (siehe oben).</w:t>
-      </w:r>
-    </w:p>
-    <w:p>
-      <w:pPr>
-        <w:pStyle w:val="berschrift3"/>
-      </w:pPr>
-      <w:bookmarkStart w:id="12" w:name="_Toc36982711"/>
-      <w:proofErr w:type="spellStart"/>
-      <w:r>
-        <w:t>Sessionauswahl</w:t>
-      </w:r>
-      <w:bookmarkEnd w:id="12"/>
-      <w:proofErr w:type="spellEnd"/>
-    </w:p>
-    <w:p>
-      <w:pPr>
-        <w:spacing w:line="276" w:lineRule="auto"/>
-        <w:rPr>
-          <w:rFonts w:ascii="Arial" w:hAnsi="Arial" w:cs="Arial"/>
-          <w:sz w:val="22"/>
-          <w:szCs w:val="22"/>
-        </w:rPr>
-      </w:pPr>
-      <w:r>
-        <w:rPr>
-          <w:rFonts w:ascii="Arial" w:hAnsi="Arial" w:cs="Arial"/>
-          <w:sz w:val="22"/>
-          <w:szCs w:val="22"/>
-        </w:rPr>
-        <w:t>Sobald die Anmeldung erfolgt ist kann der Benutzer einer Session beitreten oder eine neue Session erstellen. Im Bild ist zu sehen, wie dies im Prototyp umgesetzt ist.</w:t>
-      </w:r>
-    </w:p>
-    <w:p>
-      <w:pPr>
-        <w:spacing w:line="276" w:lineRule="auto"/>
-        <w:rPr>
-          <w:rFonts w:ascii="Arial" w:hAnsi="Arial" w:cs="Arial"/>
-          <w:sz w:val="22"/>
-          <w:szCs w:val="22"/>
-        </w:rPr>
-      </w:pPr>
-      <w:r>
-        <w:rPr>
           <w:noProof/>
+          <w:sz w:val="22"/>
+          <w:szCs w:val="22"/>
         </w:rPr>
         <w:drawing>
-          <wp:inline distT="0" distB="0" distL="0" distR="0" wp14:anchorId="28184028" wp14:editId="456201AB">
-            <wp:extent cx="5486400" cy="2220686"/>
-            <wp:effectExtent l="0" t="0" r="0" b="8255"/>
-            <wp:docPr id="3" name="Grafik 3"/>
-            <wp:cNvGraphicFramePr>
-              <a:graphicFrameLocks xmlns:a="http://schemas.openxmlformats.org/drawingml/2006/main" noChangeAspect="1"/>
-            </wp:cNvGraphicFramePr>
-            <a:graphic xmlns:a="http://schemas.openxmlformats.org/drawingml/2006/main">
-              <a:graphicData uri="http://schemas.openxmlformats.org/drawingml/2006/picture">
-                <pic:pic xmlns:pic="http://schemas.openxmlformats.org/drawingml/2006/picture">
-                  <pic:nvPicPr>
-                    <pic:cNvPr id="1" name=""/>
-                    <pic:cNvPicPr/>
-                  </pic:nvPicPr>
-                  <pic:blipFill>
-                    <a:blip r:embed="rId8"/>
-                    <a:stretch>
-                      <a:fillRect/>
-                    </a:stretch>
-                  </pic:blipFill>
-                  <pic:spPr>
-                    <a:xfrm>
-                      <a:off x="0" y="0"/>
-                      <a:ext cx="5511117" cy="2230690"/>
-                    </a:xfrm>
-                    <a:prstGeom prst="rect">
-                      <a:avLst/>
-                    </a:prstGeom>
-                  </pic:spPr>
-                </pic:pic>
-              </a:graphicData>
-            </a:graphic>
-          </wp:inline>
-        </w:drawing>
-      </w:r>
-    </w:p>
-    <w:p>
-      <w:pPr>
-        <w:pStyle w:val="berschrift3"/>
-      </w:pPr>
-      <w:bookmarkStart w:id="13" w:name="_Toc36982712"/>
-      <w:r>
-        <w:t>Spielkonfiguration</w:t>
-      </w:r>
-      <w:bookmarkEnd w:id="13"/>
-    </w:p>
-    <w:p>
-      <w:pPr>
-        <w:rPr>
-          <w:rFonts w:ascii="Arial" w:hAnsi="Arial" w:cs="Arial"/>
-          <w:sz w:val="22"/>
-          <w:szCs w:val="22"/>
-        </w:rPr>
-      </w:pPr>
-      <w:r>
-        <w:rPr>
-          <w:rFonts w:ascii="Arial" w:hAnsi="Arial" w:cs="Arial"/>
-          <w:sz w:val="22"/>
-          <w:szCs w:val="22"/>
-        </w:rPr>
-        <w:t>Entscheidet sich der Benutzer sein eigenes Spiel zu erstellen, hat er diverse Möglichkeiten, das Spiel zu konfigurieren. Dabei können zum Beispiel Räume erstell</w:t>
-      </w:r>
-      <w:r>
-        <w:rPr>
-          <w:rFonts w:ascii="Arial" w:hAnsi="Arial" w:cs="Arial"/>
-          <w:sz w:val="22"/>
-          <w:szCs w:val="22"/>
-        </w:rPr>
-        <w:t>en</w:t>
-      </w:r>
-      <w:r>
-        <w:rPr>
-          <w:rFonts w:ascii="Arial" w:hAnsi="Arial" w:cs="Arial"/>
-          <w:sz w:val="22"/>
-          <w:szCs w:val="22"/>
-        </w:rPr>
-        <w:t xml:space="preserve">, Verbindungen zwischen diesen konfiguriert und Gegenstände in diesen platziert werden. Außerdem </w:t>
-      </w:r>
-      <w:r>
-        <w:rPr>
-          <w:rFonts w:ascii="Arial" w:hAnsi="Arial" w:cs="Arial"/>
-          <w:sz w:val="22"/>
-          <w:szCs w:val="22"/>
-        </w:rPr>
-        <w:t xml:space="preserve">kann dem Spiel ein Name gegeben werden sowie </w:t>
-      </w:r>
-      <w:r>
-        <w:rPr>
-          <w:rFonts w:ascii="Arial" w:hAnsi="Arial" w:cs="Arial"/>
-          <w:sz w:val="22"/>
-          <w:szCs w:val="22"/>
-        </w:rPr>
-        <w:t>Rassen und Klassen erstellt werden.</w:t>
-      </w:r>
-    </w:p>
-    <w:p>
-      <w:pPr>
-        <w:rPr>
-          <w:rFonts w:ascii="Arial" w:hAnsi="Arial" w:cs="Arial"/>
-          <w:sz w:val="22"/>
-          <w:szCs w:val="22"/>
-        </w:rPr>
-      </w:pPr>
-      <w:r>
-        <w:rPr>
-          <w:rFonts w:ascii="Arial" w:hAnsi="Arial" w:cs="Arial"/>
-          <w:sz w:val="22"/>
-          <w:szCs w:val="22"/>
-        </w:rPr>
-        <w:t>Startet der Benutzer sein Spiel ist er automatisch der Dungeon Master. Er kann seiner eigenen Session auch als Spieler beitreten. Seine Dungeon Master-Rechte verliert er dabei nicht.</w:t>
-      </w:r>
-    </w:p>
-    <w:p>
-      <w:pPr>
-        <w:rPr>
-          <w:rFonts w:ascii="Arial" w:hAnsi="Arial" w:cs="Arial"/>
-          <w:sz w:val="22"/>
-          <w:szCs w:val="22"/>
-        </w:rPr>
-      </w:pPr>
-      <w:r>
-        <w:rPr>
-          <w:rFonts w:ascii="Arial" w:hAnsi="Arial" w:cs="Arial"/>
-          <w:sz w:val="22"/>
-          <w:szCs w:val="22"/>
-        </w:rPr>
-        <w:t>Bis auf die Verbindungen zwischen den Räumen und den Gegenständen sind diese Funktionalitäten im Prototyp enthalten, aber nicht immer vollständig grafisch dargestellt.</w:t>
-      </w:r>
-    </w:p>
-    <w:p>
-      <w:pPr>
-        <w:pStyle w:val="berschrift3"/>
-      </w:pPr>
-      <w:bookmarkStart w:id="14" w:name="_Toc36982713"/>
-      <w:r>
-        <w:lastRenderedPageBreak/>
-        <w:t>Charakter</w:t>
-      </w:r>
-      <w:r>
-        <w:t>erstellung</w:t>
-      </w:r>
-      <w:bookmarkEnd w:id="14"/>
-    </w:p>
-    <w:p>
-      <w:pPr>
-        <w:rPr>
-          <w:rFonts w:ascii="Arial" w:hAnsi="Arial" w:cs="Arial"/>
-          <w:sz w:val="22"/>
-          <w:szCs w:val="22"/>
-        </w:rPr>
-      </w:pPr>
-      <w:r>
-        <w:rPr>
-          <w:rFonts w:ascii="Arial" w:hAnsi="Arial" w:cs="Arial"/>
-          <w:sz w:val="22"/>
-          <w:szCs w:val="22"/>
-        </w:rPr>
-        <w:t xml:space="preserve">Bevor ein Spieler einem Spiel beitreten kann, muss er erst einen </w:t>
-      </w:r>
-      <w:r>
-        <w:rPr>
-          <w:rFonts w:ascii="Arial" w:hAnsi="Arial" w:cs="Arial"/>
-          <w:sz w:val="22"/>
-          <w:szCs w:val="22"/>
-        </w:rPr>
-        <w:t>Charakter</w:t>
-      </w:r>
-      <w:r>
-        <w:rPr>
-          <w:rFonts w:ascii="Arial" w:hAnsi="Arial" w:cs="Arial"/>
-          <w:sz w:val="22"/>
-          <w:szCs w:val="22"/>
-        </w:rPr>
-        <w:t xml:space="preserve"> erstellen. Dabei kann er zwischen Rassen und Klassen wählen, die der Dungeon Master in der Spielkonfiguration erstellt hat.</w:t>
-      </w:r>
-      <w:r>
-        <w:rPr>
-          <w:rFonts w:ascii="Arial" w:hAnsi="Arial" w:cs="Arial"/>
-          <w:sz w:val="22"/>
-          <w:szCs w:val="22"/>
-        </w:rPr>
-        <w:t xml:space="preserve"> Im Laufe des Spiels kann die Spielfigur im Level steigen.</w:t>
-      </w:r>
-    </w:p>
-    <w:p>
-      <w:pPr>
-        <w:rPr>
-          <w:rFonts w:ascii="Arial" w:hAnsi="Arial" w:cs="Arial"/>
-          <w:sz w:val="22"/>
-          <w:szCs w:val="22"/>
-        </w:rPr>
-      </w:pPr>
-      <w:r>
-        <w:rPr>
-          <w:rFonts w:ascii="Arial" w:hAnsi="Arial" w:cs="Arial"/>
-          <w:sz w:val="22"/>
-          <w:szCs w:val="22"/>
-        </w:rPr>
-        <w:t xml:space="preserve">Einmal erstellte </w:t>
-      </w:r>
-      <w:r>
-        <w:rPr>
-          <w:rFonts w:ascii="Arial" w:hAnsi="Arial" w:cs="Arial"/>
-          <w:sz w:val="22"/>
-          <w:szCs w:val="22"/>
-        </w:rPr>
-        <w:t>Charaktere</w:t>
-      </w:r>
-      <w:r>
-        <w:rPr>
-          <w:rFonts w:ascii="Arial" w:hAnsi="Arial" w:cs="Arial"/>
-          <w:sz w:val="22"/>
-          <w:szCs w:val="22"/>
-        </w:rPr>
-        <w:t xml:space="preserve"> können bei späteren Spielfortsetzung wieder geladen werden.</w:t>
-      </w:r>
-    </w:p>
-    <w:p>
-      <w:pPr>
-        <w:rPr>
-          <w:rFonts w:ascii="Arial" w:hAnsi="Arial" w:cs="Arial"/>
-          <w:sz w:val="22"/>
-          <w:szCs w:val="22"/>
-        </w:rPr>
-      </w:pPr>
-      <w:r>
-        <w:rPr>
-          <w:rFonts w:ascii="Arial" w:hAnsi="Arial" w:cs="Arial"/>
-          <w:sz w:val="22"/>
-          <w:szCs w:val="22"/>
-        </w:rPr>
-        <w:t>Im Prototyp ist dieses Feature, bis auf das Aufsteigen im Level, bereits vollständig umgesetzt.</w:t>
-      </w:r>
-    </w:p>
-    <w:p>
-      <w:pPr>
-        <w:pStyle w:val="berschrift3"/>
-      </w:pPr>
-      <w:bookmarkStart w:id="15" w:name="_Toc36982714"/>
-      <w:r>
-        <w:t>Spielbildschirm</w:t>
-      </w:r>
-      <w:bookmarkEnd w:id="15"/>
-    </w:p>
-    <w:p>
-      <w:pPr>
-        <w:rPr>
-          <w:rFonts w:ascii="Arial" w:hAnsi="Arial" w:cs="Arial"/>
-          <w:sz w:val="22"/>
-          <w:szCs w:val="22"/>
-        </w:rPr>
-      </w:pPr>
-      <w:r>
-        <w:rPr>
-          <w:rFonts w:ascii="Arial" w:hAnsi="Arial" w:cs="Arial"/>
-          <w:sz w:val="22"/>
-          <w:szCs w:val="22"/>
-        </w:rPr>
-        <w:t>Tr</w:t>
-      </w:r>
-      <w:r>
-        <w:rPr>
-          <w:rFonts w:ascii="Arial" w:hAnsi="Arial" w:cs="Arial"/>
-          <w:sz w:val="22"/>
-          <w:szCs w:val="22"/>
-        </w:rPr>
-        <w:t>itt ein Spieler oder ein Dungeon Master einem Spiel bei, kann er in diesem Programmteil mit anderen Spielern interagieren und Spielbefehle ausführen. Die Ansicht ist für normale Spieler und DMs gleich, jedoch hat der DM mehr Rechte und zusätzliche Befehle.</w:t>
-      </w:r>
-      <w:r>
-        <w:rPr>
-          <w:rFonts w:ascii="Arial" w:hAnsi="Arial" w:cs="Arial"/>
-          <w:sz w:val="22"/>
-          <w:szCs w:val="22"/>
-        </w:rPr>
-        <w:t xml:space="preserve"> Damit kann der DM entscheidend in das Spielgeschehen eingreifen.</w:t>
-      </w:r>
-    </w:p>
-    <w:p>
-      <w:pPr>
-        <w:rPr>
-          <w:rFonts w:ascii="Arial" w:hAnsi="Arial" w:cs="Arial"/>
-          <w:sz w:val="22"/>
-          <w:szCs w:val="22"/>
-        </w:rPr>
-      </w:pPr>
-      <w:r>
-        <w:rPr>
-          <w:rFonts w:ascii="Arial" w:hAnsi="Arial" w:cs="Arial"/>
-          <w:sz w:val="22"/>
-          <w:szCs w:val="22"/>
-        </w:rPr>
-        <w:t>Wird dieser Bildschirm verlassen, wird der Spieler automatisch aus der Session entfernt.</w:t>
-      </w:r>
-    </w:p>
-    <w:p>
-      <w:pPr>
-        <w:rPr>
-          <w:rFonts w:ascii="Arial" w:hAnsi="Arial" w:cs="Arial"/>
-          <w:sz w:val="22"/>
-          <w:szCs w:val="22"/>
-        </w:rPr>
-      </w:pPr>
-      <w:r>
-        <w:rPr>
-          <w:rFonts w:ascii="Arial" w:hAnsi="Arial" w:cs="Arial"/>
-          <w:sz w:val="22"/>
-          <w:szCs w:val="22"/>
-        </w:rPr>
-        <w:t>Im Prototypen ist aufgrund des Fehlen des Servers keine Interaktion mit anderen Spielern möglich. Eigene Chatnachrichten können versandt werden, auch einige Befehle funktionieren bereits. Auch DM-exklusive Befehle, wie das entfernen von Räumen, sind bereits enthalten.</w:t>
-      </w:r>
-    </w:p>
-    <w:p>
-      <w:r>
-        <w:br w:type="page"/>
-      </w:r>
-    </w:p>
-    <w:p>
-      <w:pPr>
-        <w:rPr>
-          <w:rFonts w:ascii="Arial" w:hAnsi="Arial" w:cs="Arial"/>
-          <w:sz w:val="22"/>
-          <w:szCs w:val="22"/>
-        </w:rPr>
-      </w:pPr>
-    </w:p>
-    <w:p>
-      <w:pPr>
-        <w:pStyle w:val="berschrift1"/>
-        <w:spacing w:line="276" w:lineRule="auto"/>
-      </w:pPr>
-      <w:bookmarkStart w:id="16" w:name="_Toc36982715"/>
-      <w:r>
-        <w:t>UML-Diagramm</w:t>
-      </w:r>
-      <w:bookmarkEnd w:id="16"/>
-    </w:p>
-    <w:p>
-      <w:pPr>
-        <w:spacing w:line="276" w:lineRule="auto"/>
-        <w:rPr>
-          <w:rFonts w:ascii="Arial" w:hAnsi="Arial" w:cs="Arial"/>
-          <w:sz w:val="22"/>
-          <w:szCs w:val="22"/>
-        </w:rPr>
-      </w:pPr>
-    </w:p>
-    <w:p>
-      <w:pPr>
-        <w:spacing w:line="276" w:lineRule="auto"/>
-        <w:rPr>
-          <w:rFonts w:ascii="Arial" w:hAnsi="Arial" w:cs="Arial"/>
-          <w:sz w:val="22"/>
-          <w:szCs w:val="22"/>
-        </w:rPr>
-      </w:pPr>
-      <w:r>
-        <w:rPr>
-          <w:rFonts w:ascii="Arial" w:hAnsi="Arial" w:cs="Arial"/>
-          <w:noProof/>
-          <w:sz w:val="22"/>
-          <w:szCs w:val="22"/>
-        </w:rPr>
-        <w:drawing>
-          <wp:inline distT="0" distB="0" distL="0" distR="0">
+          <wp:inline distT="0" distB="0" distL="0" distR="0" wp14:anchorId="27D14977" wp14:editId="22FC126E">
             <wp:extent cx="4784272" cy="5517755"/>
             <wp:effectExtent l="0" t="0" r="0" b="6985"/>
             <wp:docPr id="7" name="Grafik 7"/>
@@ -3812,7 +3107,7 @@
                     </pic:cNvPicPr>
                   </pic:nvPicPr>
                   <pic:blipFill>
-                    <a:blip r:embed="rId9">
+                    <a:blip r:embed="rId8">
                       <a:extLst>
                         <a:ext uri="{28A0092B-C50C-407E-A947-70E740481C1C}">
                           <a14:useLocalDpi xmlns:a14="http://schemas.microsoft.com/office/drawing/2010/main" val="0"/>
@@ -3843,6 +3138,501 @@
           </wp:inline>
         </w:drawing>
       </w:r>
+    </w:p>
+    <w:p>
+      <w:pPr>
+        <w:pStyle w:val="berschrift1"/>
+        <w:spacing w:line="276" w:lineRule="auto"/>
+        <w:rPr>
+          <w:rFonts w:ascii="Arial" w:hAnsi="Arial" w:cs="Arial"/>
+          <w:sz w:val="22"/>
+          <w:szCs w:val="22"/>
+        </w:rPr>
+      </w:pPr>
+      <w:r>
+        <w:lastRenderedPageBreak/>
+        <w:t>Benutzerführung</w:t>
+      </w:r>
+      <w:bookmarkStart w:id="9" w:name="_GoBack"/>
+      <w:bookmarkEnd w:id="8"/>
+      <w:bookmarkEnd w:id="9"/>
+    </w:p>
+    <w:p>
+      <w:pPr>
+        <w:pStyle w:val="berschrift3"/>
+      </w:pPr>
+      <w:bookmarkStart w:id="10" w:name="_Toc36982709"/>
+      <w:r>
+        <w:t>Registrierung</w:t>
+      </w:r>
+      <w:bookmarkEnd w:id="10"/>
+    </w:p>
+    <w:p>
+      <w:pPr>
+        <w:spacing w:line="276" w:lineRule="auto"/>
+        <w:rPr>
+          <w:rFonts w:ascii="Arial" w:hAnsi="Arial" w:cs="Arial"/>
+          <w:sz w:val="22"/>
+          <w:szCs w:val="22"/>
+        </w:rPr>
+      </w:pPr>
+      <w:r>
+        <w:rPr>
+          <w:rFonts w:ascii="Arial" w:hAnsi="Arial" w:cs="Arial"/>
+          <w:sz w:val="22"/>
+          <w:szCs w:val="22"/>
+        </w:rPr>
+        <w:t>Vor der ersten Nutzung muss sich der Benutzer registrieren. Dafür wird eine E-Mailadresse benötigt</w:t>
+      </w:r>
+      <w:r>
+        <w:rPr>
+          <w:rFonts w:ascii="Arial" w:hAnsi="Arial" w:cs="Arial"/>
+          <w:sz w:val="22"/>
+          <w:szCs w:val="22"/>
+        </w:rPr>
+        <w:t>, außerdem muss ein Benutzername und ein Passwort erstellt werden. Der Benutzername muss eindeutig sein. Der Benutzer bekommt eine E-Mail mit einem Bestätigungslink. Danach wird der Account freigeschalten.</w:t>
+      </w:r>
+    </w:p>
+    <w:p>
+      <w:pPr>
+        <w:spacing w:line="276" w:lineRule="auto"/>
+        <w:rPr>
+          <w:rFonts w:ascii="Arial" w:hAnsi="Arial" w:cs="Arial"/>
+          <w:sz w:val="22"/>
+          <w:szCs w:val="22"/>
+        </w:rPr>
+      </w:pPr>
+      <w:r>
+        <w:rPr>
+          <w:rFonts w:ascii="Arial" w:hAnsi="Arial" w:cs="Arial"/>
+          <w:sz w:val="22"/>
+          <w:szCs w:val="22"/>
+        </w:rPr>
+        <w:t>Im Prototypen wird dieser Schritt nur simuliert, ein Mailversand findet nicht statt.</w:t>
+      </w:r>
+    </w:p>
+    <w:p>
+      <w:pPr>
+        <w:pStyle w:val="berschrift3"/>
+      </w:pPr>
+      <w:bookmarkStart w:id="11" w:name="_Toc36982710"/>
+      <w:r>
+        <w:t>Anmeldung</w:t>
+      </w:r>
+      <w:bookmarkEnd w:id="11"/>
+    </w:p>
+    <w:p>
+      <w:pPr>
+        <w:spacing w:line="276" w:lineRule="auto"/>
+        <w:rPr>
+          <w:rFonts w:ascii="Arial" w:hAnsi="Arial" w:cs="Arial"/>
+          <w:sz w:val="22"/>
+          <w:szCs w:val="22"/>
+        </w:rPr>
+      </w:pPr>
+      <w:r>
+        <w:rPr>
+          <w:rFonts w:ascii="Arial" w:hAnsi="Arial" w:cs="Arial"/>
+          <w:sz w:val="22"/>
+          <w:szCs w:val="22"/>
+        </w:rPr>
+        <w:t>Nach erfolgreicher Registrierung kann sicher der Benutzer mit seinem Benutzernamen und Passwort anmelden. Hat er letzteres vergessen, kann er mithilfe der E-Mailadresse sein Passwort zurücksetzen.</w:t>
+      </w:r>
+    </w:p>
+    <w:p>
+      <w:pPr>
+        <w:spacing w:line="276" w:lineRule="auto"/>
+        <w:rPr>
+          <w:rFonts w:ascii="Arial" w:hAnsi="Arial" w:cs="Arial"/>
+          <w:sz w:val="22"/>
+          <w:szCs w:val="22"/>
+        </w:rPr>
+      </w:pPr>
+      <w:r>
+        <w:rPr>
+          <w:rFonts w:ascii="Arial" w:hAnsi="Arial" w:cs="Arial"/>
+          <w:sz w:val="22"/>
+          <w:szCs w:val="22"/>
+        </w:rPr>
+        <w:t>Auch hier wird der Mailversand nur simuliert, zum Anmelden können die vorkonfigurierten Anmeldedaten verwendet werden (siehe oben).</w:t>
+      </w:r>
+    </w:p>
+    <w:p>
+      <w:pPr>
+        <w:pStyle w:val="berschrift3"/>
+      </w:pPr>
+      <w:bookmarkStart w:id="12" w:name="_Toc36982711"/>
+      <w:r>
+        <w:t>Sessionauswahl</w:t>
+      </w:r>
+      <w:bookmarkEnd w:id="12"/>
+    </w:p>
+    <w:p>
+      <w:pPr>
+        <w:spacing w:line="276" w:lineRule="auto"/>
+        <w:rPr>
+          <w:rFonts w:ascii="Arial" w:hAnsi="Arial" w:cs="Arial"/>
+          <w:sz w:val="22"/>
+          <w:szCs w:val="22"/>
+        </w:rPr>
+      </w:pPr>
+      <w:r>
+        <w:rPr>
+          <w:rFonts w:ascii="Arial" w:hAnsi="Arial" w:cs="Arial"/>
+          <w:sz w:val="22"/>
+          <w:szCs w:val="22"/>
+        </w:rPr>
+        <w:t>Sobald die Anmeldung erfolgt ist kann der Benutzer einer Session beitreten oder eine neue Session erstellen. Im Bild ist zu sehen, wie dies im Prototyp umgesetzt ist.</w:t>
+      </w:r>
+    </w:p>
+    <w:p>
+      <w:pPr>
+        <w:spacing w:line="276" w:lineRule="auto"/>
+        <w:rPr>
+          <w:rFonts w:ascii="Arial" w:hAnsi="Arial" w:cs="Arial"/>
+          <w:sz w:val="22"/>
+          <w:szCs w:val="22"/>
+        </w:rPr>
+      </w:pPr>
+      <w:r>
+        <w:rPr>
+          <w:noProof/>
+        </w:rPr>
+        <w:drawing>
+          <wp:inline distT="0" distB="0" distL="0" distR="0" wp14:anchorId="28184028" wp14:editId="456201AB">
+            <wp:extent cx="5486400" cy="2220686"/>
+            <wp:effectExtent l="0" t="0" r="0" b="8255"/>
+            <wp:docPr id="3" name="Grafik 3"/>
+            <wp:cNvGraphicFramePr>
+              <a:graphicFrameLocks xmlns:a="http://schemas.openxmlformats.org/drawingml/2006/main" noChangeAspect="1"/>
+            </wp:cNvGraphicFramePr>
+            <a:graphic xmlns:a="http://schemas.openxmlformats.org/drawingml/2006/main">
+              <a:graphicData uri="http://schemas.openxmlformats.org/drawingml/2006/picture">
+                <pic:pic xmlns:pic="http://schemas.openxmlformats.org/drawingml/2006/picture">
+                  <pic:nvPicPr>
+                    <pic:cNvPr id="1" name=""/>
+                    <pic:cNvPicPr/>
+                  </pic:nvPicPr>
+                  <pic:blipFill>
+                    <a:blip r:embed="rId9"/>
+                    <a:stretch>
+                      <a:fillRect/>
+                    </a:stretch>
+                  </pic:blipFill>
+                  <pic:spPr>
+                    <a:xfrm>
+                      <a:off x="0" y="0"/>
+                      <a:ext cx="5511117" cy="2230690"/>
+                    </a:xfrm>
+                    <a:prstGeom prst="rect">
+                      <a:avLst/>
+                    </a:prstGeom>
+                  </pic:spPr>
+                </pic:pic>
+              </a:graphicData>
+            </a:graphic>
+          </wp:inline>
+        </w:drawing>
+      </w:r>
+    </w:p>
+    <w:p>
+      <w:pPr>
+        <w:pStyle w:val="berschrift3"/>
+      </w:pPr>
+      <w:bookmarkStart w:id="13" w:name="_Toc36982712"/>
+      <w:r>
+        <w:t>Spielkonfiguration</w:t>
+      </w:r>
+      <w:bookmarkEnd w:id="13"/>
+    </w:p>
+    <w:p>
+      <w:pPr>
+        <w:rPr>
+          <w:rFonts w:ascii="Arial" w:hAnsi="Arial" w:cs="Arial"/>
+          <w:sz w:val="22"/>
+          <w:szCs w:val="22"/>
+        </w:rPr>
+      </w:pPr>
+      <w:r>
+        <w:rPr>
+          <w:rFonts w:ascii="Arial" w:hAnsi="Arial" w:cs="Arial"/>
+          <w:sz w:val="22"/>
+          <w:szCs w:val="22"/>
+        </w:rPr>
+        <w:t>Entscheidet sich der Benutzer sein eigenes Spiel zu erstellen, hat er diverse Möglichkeiten, das Spiel zu konfigurieren. Dabei können zum Beispiel Räume erstell</w:t>
+      </w:r>
+      <w:r>
+        <w:rPr>
+          <w:rFonts w:ascii="Arial" w:hAnsi="Arial" w:cs="Arial"/>
+          <w:sz w:val="22"/>
+          <w:szCs w:val="22"/>
+        </w:rPr>
+        <w:t>en</w:t>
+      </w:r>
+      <w:r>
+        <w:rPr>
+          <w:rFonts w:ascii="Arial" w:hAnsi="Arial" w:cs="Arial"/>
+          <w:sz w:val="22"/>
+          <w:szCs w:val="22"/>
+        </w:rPr>
+        <w:t xml:space="preserve">, Verbindungen zwischen diesen konfiguriert und Gegenstände in diesen platziert werden. Außerdem </w:t>
+      </w:r>
+      <w:r>
+        <w:rPr>
+          <w:rFonts w:ascii="Arial" w:hAnsi="Arial" w:cs="Arial"/>
+          <w:sz w:val="22"/>
+          <w:szCs w:val="22"/>
+        </w:rPr>
+        <w:t xml:space="preserve">kann dem Spiel ein Name gegeben werden sowie </w:t>
+      </w:r>
+      <w:r>
+        <w:rPr>
+          <w:rFonts w:ascii="Arial" w:hAnsi="Arial" w:cs="Arial"/>
+          <w:sz w:val="22"/>
+          <w:szCs w:val="22"/>
+        </w:rPr>
+        <w:t>Rassen und Klassen erstellt werden.</w:t>
+      </w:r>
+    </w:p>
+    <w:p>
+      <w:pPr>
+        <w:rPr>
+          <w:rFonts w:ascii="Arial" w:hAnsi="Arial" w:cs="Arial"/>
+          <w:sz w:val="22"/>
+          <w:szCs w:val="22"/>
+        </w:rPr>
+      </w:pPr>
+      <w:r>
+        <w:rPr>
+          <w:rFonts w:ascii="Arial" w:hAnsi="Arial" w:cs="Arial"/>
+          <w:sz w:val="22"/>
+          <w:szCs w:val="22"/>
+        </w:rPr>
+        <w:t>Startet der Benutzer sein Spiel ist er automatisch der Dungeon Master. Er kann seiner eigenen Session auch als Spieler beitreten. Seine Dungeon Master-Rechte verliert er dabei nicht.</w:t>
+      </w:r>
+    </w:p>
+    <w:p>
+      <w:pPr>
+        <w:rPr>
+          <w:rFonts w:ascii="Arial" w:hAnsi="Arial" w:cs="Arial"/>
+          <w:sz w:val="22"/>
+          <w:szCs w:val="22"/>
+        </w:rPr>
+      </w:pPr>
+      <w:r>
+        <w:rPr>
+          <w:rFonts w:ascii="Arial" w:hAnsi="Arial" w:cs="Arial"/>
+          <w:sz w:val="22"/>
+          <w:szCs w:val="22"/>
+        </w:rPr>
+        <w:t>Bis auf die Verbindungen zwischen den Räumen und den Gegenständen sind diese Funktionalitäten im Prototyp enthalten, aber nicht immer vollständig grafisch dargestellt.</w:t>
+      </w:r>
+    </w:p>
+    <w:p>
+      <w:pPr>
+        <w:pStyle w:val="berschrift3"/>
+      </w:pPr>
+      <w:bookmarkStart w:id="14" w:name="_Toc36982713"/>
+      <w:r>
+        <w:lastRenderedPageBreak/>
+        <w:t>Charakter</w:t>
+      </w:r>
+      <w:r>
+        <w:t>erstellung</w:t>
+      </w:r>
+      <w:bookmarkEnd w:id="14"/>
+    </w:p>
+    <w:p>
+      <w:pPr>
+        <w:rPr>
+          <w:rFonts w:ascii="Arial" w:hAnsi="Arial" w:cs="Arial"/>
+          <w:sz w:val="22"/>
+          <w:szCs w:val="22"/>
+        </w:rPr>
+      </w:pPr>
+      <w:r>
+        <w:rPr>
+          <w:rFonts w:ascii="Arial" w:hAnsi="Arial" w:cs="Arial"/>
+          <w:sz w:val="22"/>
+          <w:szCs w:val="22"/>
+        </w:rPr>
+        <w:t xml:space="preserve">Bevor ein Spieler einem Spiel beitreten kann, muss er erst einen </w:t>
+      </w:r>
+      <w:r>
+        <w:rPr>
+          <w:rFonts w:ascii="Arial" w:hAnsi="Arial" w:cs="Arial"/>
+          <w:sz w:val="22"/>
+          <w:szCs w:val="22"/>
+        </w:rPr>
+        <w:t>Charakter</w:t>
+      </w:r>
+      <w:r>
+        <w:rPr>
+          <w:rFonts w:ascii="Arial" w:hAnsi="Arial" w:cs="Arial"/>
+          <w:sz w:val="22"/>
+          <w:szCs w:val="22"/>
+        </w:rPr>
+        <w:t xml:space="preserve"> erstellen. Dabei kann er zwischen Rassen und Klassen wählen, die der Dungeon Master in der Spielkonfiguration erstellt hat.</w:t>
+      </w:r>
+      <w:r>
+        <w:rPr>
+          <w:rFonts w:ascii="Arial" w:hAnsi="Arial" w:cs="Arial"/>
+          <w:sz w:val="22"/>
+          <w:szCs w:val="22"/>
+        </w:rPr>
+        <w:t xml:space="preserve"> Im Laufe des Spiels kann die Spielfigur im Level steigen.</w:t>
+      </w:r>
+    </w:p>
+    <w:p>
+      <w:pPr>
+        <w:rPr>
+          <w:rFonts w:ascii="Arial" w:hAnsi="Arial" w:cs="Arial"/>
+          <w:sz w:val="22"/>
+          <w:szCs w:val="22"/>
+        </w:rPr>
+      </w:pPr>
+      <w:r>
+        <w:rPr>
+          <w:rFonts w:ascii="Arial" w:hAnsi="Arial" w:cs="Arial"/>
+          <w:sz w:val="22"/>
+          <w:szCs w:val="22"/>
+        </w:rPr>
+        <w:t xml:space="preserve">Einmal erstellte </w:t>
+      </w:r>
+      <w:r>
+        <w:rPr>
+          <w:rFonts w:ascii="Arial" w:hAnsi="Arial" w:cs="Arial"/>
+          <w:sz w:val="22"/>
+          <w:szCs w:val="22"/>
+        </w:rPr>
+        <w:t>Charaktere</w:t>
+      </w:r>
+      <w:r>
+        <w:rPr>
+          <w:rFonts w:ascii="Arial" w:hAnsi="Arial" w:cs="Arial"/>
+          <w:sz w:val="22"/>
+          <w:szCs w:val="22"/>
+        </w:rPr>
+        <w:t xml:space="preserve"> können bei späteren Spielfortsetzung wieder geladen werden.</w:t>
+      </w:r>
+    </w:p>
+    <w:p>
+      <w:pPr>
+        <w:rPr>
+          <w:rFonts w:ascii="Arial" w:hAnsi="Arial" w:cs="Arial"/>
+          <w:sz w:val="22"/>
+          <w:szCs w:val="22"/>
+        </w:rPr>
+      </w:pPr>
+      <w:r>
+        <w:rPr>
+          <w:rFonts w:ascii="Arial" w:hAnsi="Arial" w:cs="Arial"/>
+          <w:sz w:val="22"/>
+          <w:szCs w:val="22"/>
+        </w:rPr>
+        <w:t>Im Prototyp ist dieses Feature, bis auf das Aufsteigen im Level, bereits vollständig umgesetzt.</w:t>
+      </w:r>
+    </w:p>
+    <w:p>
+      <w:pPr>
+        <w:pStyle w:val="berschrift3"/>
+      </w:pPr>
+      <w:bookmarkStart w:id="15" w:name="_Toc36982714"/>
+      <w:r>
+        <w:t>Spielbildschirm</w:t>
+      </w:r>
+      <w:bookmarkEnd w:id="15"/>
+    </w:p>
+    <w:p>
+      <w:pPr>
+        <w:rPr>
+          <w:rFonts w:ascii="Arial" w:hAnsi="Arial" w:cs="Arial"/>
+          <w:sz w:val="22"/>
+          <w:szCs w:val="22"/>
+        </w:rPr>
+      </w:pPr>
+      <w:r>
+        <w:rPr>
+          <w:rFonts w:ascii="Arial" w:hAnsi="Arial" w:cs="Arial"/>
+          <w:sz w:val="22"/>
+          <w:szCs w:val="22"/>
+        </w:rPr>
+        <w:t>Tr</w:t>
+      </w:r>
+      <w:r>
+        <w:rPr>
+          <w:rFonts w:ascii="Arial" w:hAnsi="Arial" w:cs="Arial"/>
+          <w:sz w:val="22"/>
+          <w:szCs w:val="22"/>
+        </w:rPr>
+        <w:t>itt ein Spieler oder ein Dungeon Master einem Spiel bei, kann er in diesem Programmteil mit anderen Spielern interagieren und Spielbefehle ausführen. Die Ansicht ist für normale Spieler und DMs gleich, jedoch hat der DM mehr Rechte und zusätzliche Befehle.</w:t>
+      </w:r>
+      <w:r>
+        <w:rPr>
+          <w:rFonts w:ascii="Arial" w:hAnsi="Arial" w:cs="Arial"/>
+          <w:sz w:val="22"/>
+          <w:szCs w:val="22"/>
+        </w:rPr>
+        <w:t xml:space="preserve"> Damit kann der DM entscheidend in das Spielgeschehen eingreifen.</w:t>
+      </w:r>
+    </w:p>
+    <w:p>
+      <w:pPr>
+        <w:rPr>
+          <w:rFonts w:ascii="Arial" w:hAnsi="Arial" w:cs="Arial"/>
+          <w:sz w:val="22"/>
+          <w:szCs w:val="22"/>
+        </w:rPr>
+      </w:pPr>
+      <w:r>
+        <w:rPr>
+          <w:rFonts w:ascii="Arial" w:hAnsi="Arial" w:cs="Arial"/>
+          <w:sz w:val="22"/>
+          <w:szCs w:val="22"/>
+        </w:rPr>
+        <w:t>Wird dieser Bildschirm verlassen, wird der Spieler automatisch aus der Session entfernt.</w:t>
+      </w:r>
+    </w:p>
+    <w:p>
+      <w:pPr>
+        <w:rPr>
+          <w:rFonts w:ascii="Arial" w:hAnsi="Arial" w:cs="Arial"/>
+          <w:sz w:val="22"/>
+          <w:szCs w:val="22"/>
+        </w:rPr>
+      </w:pPr>
+      <w:r>
+        <w:rPr>
+          <w:rFonts w:ascii="Arial" w:hAnsi="Arial" w:cs="Arial"/>
+          <w:sz w:val="22"/>
+          <w:szCs w:val="22"/>
+        </w:rPr>
+        <w:t>Im Prototypen ist aufgrund des Fehlen des Servers keine Interaktion mit anderen Spielern möglich. Eigene Chatnachrichten können versandt werden, auch einige Befehle funktionieren bereits. Auch DM-exklusive Befehle, wie das entfernen von Räumen, sind bereits enthalten.</w:t>
+      </w:r>
+    </w:p>
+    <w:p>
+      <w:r>
+        <w:br w:type="page"/>
+      </w:r>
+    </w:p>
+    <w:p>
+      <w:pPr>
+        <w:rPr>
+          <w:rFonts w:ascii="Arial" w:hAnsi="Arial" w:cs="Arial"/>
+          <w:sz w:val="22"/>
+          <w:szCs w:val="22"/>
+        </w:rPr>
+      </w:pPr>
+    </w:p>
+    <w:p>
+      <w:pPr>
+        <w:spacing w:line="276" w:lineRule="auto"/>
+        <w:rPr>
+          <w:rFonts w:ascii="Arial" w:hAnsi="Arial" w:cs="Arial"/>
+          <w:sz w:val="22"/>
+          <w:szCs w:val="22"/>
+        </w:rPr>
+      </w:pPr>
     </w:p>
     <w:sectPr>
       <w:headerReference w:type="default" r:id="rId10"/>
@@ -6728,7 +6518,7 @@
 </file>
 
 <file path=customXml/itemProps1.xml><?xml version="1.0" encoding="utf-8"?>
-<ds:datastoreItem xmlns:ds="http://schemas.openxmlformats.org/officeDocument/2006/customXml" ds:itemID="{ACF179B7-5CFB-4CCE-96D1-B2D0085CD40F}">
+<ds:datastoreItem xmlns:ds="http://schemas.openxmlformats.org/officeDocument/2006/customXml" ds:itemID="{A85E6D8C-266C-4835-A88C-320EC39A2AAE}">
   <ds:schemaRefs>
     <ds:schemaRef ds:uri="http://schemas.openxmlformats.org/officeDocument/2006/bibliography"/>
   </ds:schemaRefs>

</xml_diff>